<commit_message>
Did some adjestments for cover page
</commit_message>
<xml_diff>
--- a/Documentation/API Report.docx
+++ b/Documentation/API Report.docx
@@ -21,9 +21,17 @@
               <w:noProof/>
             </w:rPr>
             <w:drawing>
-              <wp:inline distT="0" distB="0" distL="0" distR="0" wp14:anchorId="288292F9" wp14:editId="427AC161">
-                <wp:extent cx="5731510" cy="8115935"/>
-                <wp:effectExtent l="0" t="0" r="2540" b="0"/>
+              <wp:anchor distT="0" distB="0" distL="114300" distR="114300" simplePos="0" relativeHeight="251658240" behindDoc="0" locked="0" layoutInCell="1" allowOverlap="1" wp14:anchorId="288292F9" wp14:editId="3462E990">
+                <wp:simplePos x="0" y="0"/>
+                <wp:positionH relativeFrom="column">
+                  <wp:posOffset>-647700</wp:posOffset>
+                </wp:positionH>
+                <wp:positionV relativeFrom="paragraph">
+                  <wp:posOffset>-769620</wp:posOffset>
+                </wp:positionV>
+                <wp:extent cx="7048500" cy="10431780"/>
+                <wp:effectExtent l="0" t="0" r="0" b="7620"/>
+                <wp:wrapNone/>
                 <wp:docPr id="1" name="Picture 1"/>
                 <wp:cNvGraphicFramePr>
                   <a:graphicFrameLocks xmlns:a="http://schemas.openxmlformats.org/drawingml/2006/main" noChangeAspect="1"/>
@@ -36,7 +44,13 @@
                         <pic:cNvPicPr/>
                       </pic:nvPicPr>
                       <pic:blipFill>
-                        <a:blip r:embed="rId8"/>
+                        <a:blip r:embed="rId8">
+                          <a:extLst>
+                            <a:ext uri="{28A0092B-C50C-407E-A947-70E740481C1C}">
+                              <a14:useLocalDpi xmlns:a14="http://schemas.microsoft.com/office/drawing/2010/main" val="0"/>
+                            </a:ext>
+                          </a:extLst>
+                        </a:blip>
                         <a:stretch>
                           <a:fillRect/>
                         </a:stretch>
@@ -44,7 +58,7 @@
                       <pic:spPr>
                         <a:xfrm>
                           <a:off x="0" y="0"/>
-                          <a:ext cx="5731510" cy="8115935"/>
+                          <a:ext cx="7048500" cy="10431780"/>
                         </a:xfrm>
                         <a:prstGeom prst="rect">
                           <a:avLst/>
@@ -53,7 +67,13 @@
                     </pic:pic>
                   </a:graphicData>
                 </a:graphic>
-              </wp:inline>
+                <wp14:sizeRelH relativeFrom="margin">
+                  <wp14:pctWidth>0</wp14:pctWidth>
+                </wp14:sizeRelH>
+                <wp14:sizeRelV relativeFrom="margin">
+                  <wp14:pctHeight>0</wp14:pctHeight>
+                </wp14:sizeRelV>
+              </wp:anchor>
             </w:drawing>
           </w:r>
         </w:p>
@@ -731,14 +751,27 @@
       <w:r>
         <w:t xml:space="preserve">Figure </w:t>
       </w:r>
-      <w:fldSimple w:instr=" SEQ Figure \* ROMAN ">
-        <w:r>
-          <w:rPr>
-            <w:noProof/>
-          </w:rPr>
-          <w:t>I</w:t>
-        </w:r>
-      </w:fldSimple>
+      <w:r>
+        <w:fldChar w:fldCharType="begin"/>
+      </w:r>
+      <w:r>
+        <w:instrText xml:space="preserve"> SEQ Figure \* ROMAN </w:instrText>
+      </w:r>
+      <w:r>
+        <w:fldChar w:fldCharType="separate"/>
+      </w:r>
+      <w:r>
+        <w:rPr>
+          <w:noProof/>
+        </w:rPr>
+        <w:t>I</w:t>
+      </w:r>
+      <w:r>
+        <w:rPr>
+          <w:noProof/>
+        </w:rPr>
+        <w:fldChar w:fldCharType="end"/>
+      </w:r>
       <w:r>
         <w:t xml:space="preserve"> -Architecture Diagram</w:t>
       </w:r>
@@ -810,14 +843,27 @@
       <w:r>
         <w:t xml:space="preserve">Figure </w:t>
       </w:r>
-      <w:fldSimple w:instr=" SEQ Figure \* ROMAN ">
-        <w:r>
-          <w:rPr>
-            <w:noProof/>
-          </w:rPr>
-          <w:t>II</w:t>
-        </w:r>
-      </w:fldSimple>
+      <w:r>
+        <w:fldChar w:fldCharType="begin"/>
+      </w:r>
+      <w:r>
+        <w:instrText xml:space="preserve"> SEQ Figure \* ROMAN </w:instrText>
+      </w:r>
+      <w:r>
+        <w:fldChar w:fldCharType="separate"/>
+      </w:r>
+      <w:r>
+        <w:rPr>
+          <w:noProof/>
+        </w:rPr>
+        <w:t>II</w:t>
+      </w:r>
+      <w:r>
+        <w:rPr>
+          <w:noProof/>
+        </w:rPr>
+        <w:fldChar w:fldCharType="end"/>
+      </w:r>
       <w:r>
         <w:t>- Use Case Diagram</w:t>
       </w:r>
@@ -914,14 +960,27 @@
       <w:r>
         <w:t xml:space="preserve">Figure </w:t>
       </w:r>
-      <w:fldSimple w:instr=" SEQ Figure \* ROMAN ">
-        <w:r>
-          <w:rPr>
-            <w:noProof/>
-          </w:rPr>
-          <w:t>III</w:t>
-        </w:r>
-      </w:fldSimple>
+      <w:r>
+        <w:fldChar w:fldCharType="begin"/>
+      </w:r>
+      <w:r>
+        <w:instrText xml:space="preserve"> SEQ Figure \* ROMAN </w:instrText>
+      </w:r>
+      <w:r>
+        <w:fldChar w:fldCharType="separate"/>
+      </w:r>
+      <w:r>
+        <w:rPr>
+          <w:noProof/>
+        </w:rPr>
+        <w:t>III</w:t>
+      </w:r>
+      <w:r>
+        <w:rPr>
+          <w:noProof/>
+        </w:rPr>
+        <w:fldChar w:fldCharType="end"/>
+      </w:r>
       <w:r>
         <w:t>- EER</w:t>
       </w:r>
@@ -996,14 +1055,27 @@
       <w:r>
         <w:t xml:space="preserve">Figure </w:t>
       </w:r>
-      <w:fldSimple w:instr=" SEQ Figure \* ROMAN ">
-        <w:r>
-          <w:rPr>
-            <w:noProof/>
-          </w:rPr>
-          <w:t>IV</w:t>
-        </w:r>
-      </w:fldSimple>
+      <w:r>
+        <w:fldChar w:fldCharType="begin"/>
+      </w:r>
+      <w:r>
+        <w:instrText xml:space="preserve"> SEQ Figure \* ROMAN </w:instrText>
+      </w:r>
+      <w:r>
+        <w:fldChar w:fldCharType="separate"/>
+      </w:r>
+      <w:r>
+        <w:rPr>
+          <w:noProof/>
+        </w:rPr>
+        <w:t>IV</w:t>
+      </w:r>
+      <w:r>
+        <w:rPr>
+          <w:noProof/>
+        </w:rPr>
+        <w:fldChar w:fldCharType="end"/>
+      </w:r>
       <w:r>
         <w:t xml:space="preserve"> - Relational Mapping</w:t>
       </w:r>
@@ -1078,14 +1150,27 @@
       <w:r>
         <w:t xml:space="preserve">Figure </w:t>
       </w:r>
-      <w:fldSimple w:instr=" SEQ Figure \* ROMAN ">
-        <w:r>
-          <w:rPr>
-            <w:noProof/>
-          </w:rPr>
-          <w:t>V</w:t>
-        </w:r>
-      </w:fldSimple>
+      <w:r>
+        <w:fldChar w:fldCharType="begin"/>
+      </w:r>
+      <w:r>
+        <w:instrText xml:space="preserve"> SEQ Figure \* ROMAN </w:instrText>
+      </w:r>
+      <w:r>
+        <w:fldChar w:fldCharType="separate"/>
+      </w:r>
+      <w:r>
+        <w:rPr>
+          <w:noProof/>
+        </w:rPr>
+        <w:t>V</w:t>
+      </w:r>
+      <w:r>
+        <w:rPr>
+          <w:noProof/>
+        </w:rPr>
+        <w:fldChar w:fldCharType="end"/>
+      </w:r>
       <w:r>
         <w:t xml:space="preserve"> - Normalized Tables</w:t>
       </w:r>
@@ -1171,14 +1256,27 @@
       <w:r>
         <w:t xml:space="preserve">Figure </w:t>
       </w:r>
-      <w:fldSimple w:instr=" SEQ Figure \* ROMAN ">
-        <w:r>
-          <w:rPr>
-            <w:noProof/>
-          </w:rPr>
-          <w:t>VI</w:t>
-        </w:r>
-      </w:fldSimple>
+      <w:r>
+        <w:fldChar w:fldCharType="begin"/>
+      </w:r>
+      <w:r>
+        <w:instrText xml:space="preserve"> SEQ Figure \* ROMAN </w:instrText>
+      </w:r>
+      <w:r>
+        <w:fldChar w:fldCharType="separate"/>
+      </w:r>
+      <w:r>
+        <w:rPr>
+          <w:noProof/>
+        </w:rPr>
+        <w:t>VI</w:t>
+      </w:r>
+      <w:r>
+        <w:rPr>
+          <w:noProof/>
+        </w:rPr>
+        <w:fldChar w:fldCharType="end"/>
+      </w:r>
       <w:r>
         <w:t xml:space="preserve"> - Database Diagram</w:t>
       </w:r>
@@ -1331,13 +1429,7 @@
         <w:t>MySQL i</w:t>
       </w:r>
       <w:r>
-        <w:t>s an open-source relational database management system (RDBMS).</w:t>
-      </w:r>
-      <w:r>
-        <w:t xml:space="preserve"> </w:t>
-      </w:r>
-      <w:r>
-        <w:t xml:space="preserve">MySQL is written in C and C++. Its SQL parser is written in </w:t>
+        <w:t xml:space="preserve">s an open-source relational database management system (RDBMS). MySQL is written in C and C++. Its SQL parser is written in </w:t>
       </w:r>
       <w:proofErr w:type="spellStart"/>
       <w:r>
@@ -1558,29 +1650,7 @@
           <w:szCs w:val="23"/>
           <w:shd w:val="clear" w:color="auto" w:fill="FFFFFF"/>
         </w:rPr>
-        <w:t>Asynchronous and Event</w:t>
-      </w:r>
-      <w:r>
-        <w:rPr>
-          <w:b/>
-          <w:bCs/>
-          <w:color w:val="000000"/>
-          <w:sz w:val="23"/>
-          <w:szCs w:val="23"/>
-          <w:shd w:val="clear" w:color="auto" w:fill="FFFFFF"/>
-        </w:rPr>
-        <w:t>-</w:t>
-      </w:r>
-      <w:r>
-        <w:rPr>
-          <w:b/>
-          <w:bCs/>
-          <w:color w:val="000000"/>
-          <w:sz w:val="23"/>
-          <w:szCs w:val="23"/>
-          <w:shd w:val="clear" w:color="auto" w:fill="FFFFFF"/>
-        </w:rPr>
-        <w:t>Driven</w:t>
+        <w:t>Asynchronous and Event-Driven</w:t>
       </w:r>
       <w:r>
         <w:rPr>
@@ -1673,29 +1743,7 @@
           <w:szCs w:val="23"/>
           <w:shd w:val="clear" w:color="auto" w:fill="FFFFFF"/>
         </w:rPr>
-        <w:t>Single</w:t>
-      </w:r>
-      <w:r>
-        <w:rPr>
-          <w:b/>
-          <w:bCs/>
-          <w:color w:val="000000"/>
-          <w:sz w:val="23"/>
-          <w:szCs w:val="23"/>
-          <w:shd w:val="clear" w:color="auto" w:fill="FFFFFF"/>
-        </w:rPr>
-        <w:t>-</w:t>
-      </w:r>
-      <w:r>
-        <w:rPr>
-          <w:b/>
-          <w:bCs/>
-          <w:color w:val="000000"/>
-          <w:sz w:val="23"/>
-          <w:szCs w:val="23"/>
-          <w:shd w:val="clear" w:color="auto" w:fill="FFFFFF"/>
-        </w:rPr>
-        <w:t>Threaded but Highly Scalable</w:t>
+        <w:t>Single-Threaded but Highly Scalable</w:t>
       </w:r>
     </w:p>
     <w:p>
@@ -1807,10 +1855,7 @@
         <w:t>Node.js applications never buffer any data. These applications simply output the data in</w:t>
       </w:r>
       <w:r>
-        <w:t xml:space="preserve"> </w:t>
-      </w:r>
-      <w:r>
-        <w:t>lumps</w:t>
+        <w:t xml:space="preserve"> lumps</w:t>
       </w:r>
       <w:r>
         <w:t>.</w:t>
@@ -1821,25 +1866,7 @@
         <w:ind w:left="1440"/>
       </w:pPr>
       <w:r>
-        <w:t xml:space="preserve">Express and Node Js both go combine manner in </w:t>
-      </w:r>
-      <w:r>
-        <w:t xml:space="preserve">the </w:t>
-      </w:r>
-      <w:r>
-        <w:t>development of backend. Those two interact</w:t>
-      </w:r>
-      <w:r>
-        <w:t xml:space="preserve"> with</w:t>
-      </w:r>
-      <w:r>
-        <w:t xml:space="preserve"> each other and shared their components to make interact</w:t>
-      </w:r>
-      <w:r>
-        <w:t>ions</w:t>
-      </w:r>
-      <w:r>
-        <w:t xml:space="preserve"> with frontends. </w:t>
+        <w:t xml:space="preserve">Express and Node Js both go combine manner in the development of backend. Those two interact with each other and shared their components to make interactions with frontends. </w:t>
       </w:r>
     </w:p>
     <w:p>
@@ -2011,35 +2038,34 @@
         <w:t>Vue is a progressive framework for building user interfaces.</w:t>
       </w:r>
       <w:r>
-        <w:t xml:space="preserve"> In contrast to other</w:t>
+        <w:t xml:space="preserve"> In contrast to other </w:t>
+      </w:r>
+      <w:r>
+        <w:t xml:space="preserve">monolithic frameworks, Vue is designed </w:t>
+      </w:r>
+      <w:r>
+        <w:t>from the beginning to be gradually adoptable</w:t>
+      </w:r>
+      <w:r>
+        <w:t xml:space="preserve">. The core library is focused on the view layer only and is easy to pick up and </w:t>
+      </w:r>
+      <w:r>
+        <w:t xml:space="preserve">incorporate with different libraries </w:t>
+      </w:r>
+      <w:r>
+        <w:t xml:space="preserve">or existing projects. </w:t>
+      </w:r>
+      <w:r>
+        <w:t>Then again,</w:t>
       </w:r>
       <w:r>
         <w:t xml:space="preserve"> </w:t>
       </w:r>
       <w:r>
-        <w:t xml:space="preserve">monolithic frameworks, Vue is designed </w:t>
-      </w:r>
-      <w:r>
-        <w:t>from the beginning to be gradually adoptable</w:t>
-      </w:r>
-      <w:r>
-        <w:t xml:space="preserve">. The core library is focused on the view layer only and is easy to pick up and </w:t>
-      </w:r>
-      <w:r>
-        <w:t xml:space="preserve">incorporate with different libraries </w:t>
-      </w:r>
-      <w:r>
-        <w:t xml:space="preserve">or existing projects. </w:t>
-      </w:r>
-      <w:r>
-        <w:t>Then again,</w:t>
-      </w:r>
-      <w:r>
-        <w:t xml:space="preserve"> </w:t>
-      </w:r>
-      <w:r>
         <w:t xml:space="preserve">Vue is likewise flawlessly equipped for </w:t>
       </w:r>
+      <w:bookmarkStart w:id="0" w:name="_GoBack"/>
+      <w:bookmarkEnd w:id="0"/>
       <w:r>
         <w:lastRenderedPageBreak/>
         <w:t xml:space="preserve">sophisticated Single-Page Applications when used in </w:t>
@@ -2314,19 +2340,11 @@
         </w:numPr>
       </w:pPr>
       <w:r>
-        <w:t xml:space="preserve">M D S </w:t>
-      </w:r>
-      <w:proofErr w:type="spellStart"/>
-      <w:r>
-        <w:t>Tharindu</w:t>
-      </w:r>
-      <w:proofErr w:type="spellEnd"/>
+        <w:t>M D S Tharindu</w:t>
+      </w:r>
       <w:r>
         <w:tab/>
-        <w:t>1</w:t>
-      </w:r>
-      <w:r>
-        <w:t xml:space="preserve">0638387  </w:t>
+        <w:t xml:space="preserve">10638387  </w:t>
       </w:r>
     </w:p>
     <w:p>
@@ -2406,8 +2424,6 @@
       <w:proofErr w:type="spellEnd"/>
       <w:r>
         <w:tab/>
-      </w:r>
-      <w:r>
         <w:t xml:space="preserve">10638374 </w:t>
       </w:r>
     </w:p>
@@ -2491,8 +2507,6 @@
       <w:proofErr w:type="spellEnd"/>
       <w:r>
         <w:tab/>
-      </w:r>
-      <w:r>
         <w:t>10638504</w:t>
       </w:r>
     </w:p>
@@ -2574,8 +2588,6 @@
       </w:r>
       <w:r>
         <w:tab/>
-      </w:r>
-      <w:r>
         <w:t xml:space="preserve">10638378 </w:t>
       </w:r>
     </w:p>
@@ -2653,7 +2665,7 @@
         </w:numPr>
       </w:pPr>
       <w:r>
-        <w:t xml:space="preserve">A A </w:t>
+        <w:t xml:space="preserve">A </w:t>
       </w:r>
       <w:proofErr w:type="spellStart"/>
       <w:r>
@@ -2665,13 +2677,19 @@
       </w:r>
       <w:proofErr w:type="spellStart"/>
       <w:r>
+        <w:t>A</w:t>
+      </w:r>
+      <w:proofErr w:type="spellEnd"/>
+      <w:r>
+        <w:t xml:space="preserve"> </w:t>
+      </w:r>
+      <w:proofErr w:type="spellStart"/>
+      <w:r>
         <w:t>Dulanja</w:t>
       </w:r>
       <w:proofErr w:type="spellEnd"/>
       <w:r>
         <w:tab/>
-      </w:r>
-      <w:r>
         <w:t xml:space="preserve">10638431 </w:t>
       </w:r>
     </w:p>
@@ -2828,6 +2846,7 @@
           <w:id w:val="-517853798"/>
           <w:citation/>
         </w:sdtPr>
+        <w:sdtEndPr/>
         <w:sdtContent>
           <w:r>
             <w:fldChar w:fldCharType="begin"/>
@@ -2870,6 +2889,7 @@
           <w:id w:val="402027432"/>
           <w:citation/>
         </w:sdtPr>
+        <w:sdtEndPr/>
         <w:sdtContent>
           <w:r>
             <w:fldChar w:fldCharType="begin"/>
@@ -2912,6 +2932,7 @@
           <w:id w:val="-2112421277"/>
           <w:citation/>
         </w:sdtPr>
+        <w:sdtEndPr/>
         <w:sdtContent>
           <w:r>
             <w:fldChar w:fldCharType="begin"/>
@@ -2954,6 +2975,7 @@
           <w:id w:val="1161974366"/>
           <w:citation/>
         </w:sdtPr>
+        <w:sdtEndPr/>
         <w:sdtContent>
           <w:r>
             <w:fldChar w:fldCharType="begin"/>
@@ -5375,6 +5397,7 @@
   <w:style w:type="character" w:default="1" w:styleId="DefaultParagraphFont">
     <w:name w:val="Default Paragraph Font"/>
     <w:uiPriority w:val="1"/>
+    <w:semiHidden/>
     <w:unhideWhenUsed/>
   </w:style>
   <w:style w:type="table" w:default="1" w:styleId="TableNormal">
@@ -5908,7 +5931,7 @@
 </file>
 
 <file path=customXml/itemProps1.xml><?xml version="1.0" encoding="utf-8"?>
-<ds:datastoreItem xmlns:ds="http://schemas.openxmlformats.org/officeDocument/2006/customXml" ds:itemID="{3D2A6791-D50F-4CC8-A65B-7D362F41DEF1}">
+<ds:datastoreItem xmlns:ds="http://schemas.openxmlformats.org/officeDocument/2006/customXml" ds:itemID="{DFFF682A-7B49-4CE4-8886-902F39506E8E}">
   <ds:schemaRefs>
     <ds:schemaRef ds:uri="http://schemas.openxmlformats.org/officeDocument/2006/bibliography"/>
   </ds:schemaRefs>

</xml_diff>